<commit_message>
cambios para version final-1
</commit_message>
<xml_diff>
--- a/Preguntas/TRL/General_DONE/Preguntas TRL general_cadena.docx
+++ b/Preguntas/TRL/General_DONE/Preguntas TRL general_cadena.docx
@@ -46,7 +46,7 @@
     </w:p>
     <w:p>
       <w:pPr>
-        <w:pStyle w:val="Prrafodelista"/>
+        <w:pStyle w:val="ListParagraph"/>
         <w:numPr>
           <w:ilvl w:val="0"/>
           <w:numId w:val="1"/>
@@ -85,7 +85,7 @@
     </w:p>
     <w:p>
       <w:pPr>
-        <w:pStyle w:val="Prrafodelista"/>
+        <w:pStyle w:val="ListParagraph"/>
         <w:numPr>
           <w:ilvl w:val="0"/>
           <w:numId w:val="1"/>
@@ -112,19 +112,12 @@
           <w:rFonts w:ascii="Arial" w:hAnsi="Arial" w:cs="Arial"/>
           <w:lang w:val="es-ES"/>
         </w:rPr>
-        <w:t>Se ha desarrollado modelos conceptuales que describen el funcionamiento práctico de la tecnología</w:t>
-      </w:r>
-      <w:r>
-        <w:rPr>
-          <w:rFonts w:ascii="Arial" w:hAnsi="Arial" w:cs="Arial"/>
-          <w:lang w:val="es-ES"/>
-        </w:rPr>
-        <w:t>.</w:t>
+        <w:t>Se ha desarrollado modelos conceptuales que describen el funcionamiento práctico de la tecnología.</w:t>
       </w:r>
     </w:p>
     <w:p>
       <w:pPr>
-        <w:pStyle w:val="Prrafodelista"/>
+        <w:pStyle w:val="ListParagraph"/>
         <w:numPr>
           <w:ilvl w:val="0"/>
           <w:numId w:val="1"/>
@@ -185,10 +178,16 @@
         </w:rPr>
         <w:t xml:space="preserve"> estudios analíticos y experimentales para validar los principios básicos observados y aplicados</w:t>
       </w:r>
+      <w:r>
+        <w:rPr>
+          <w:rFonts w:ascii="Arial" w:hAnsi="Arial" w:cs="Arial"/>
+        </w:rPr>
+        <w:t>.</w:t>
+      </w:r>
     </w:p>
     <w:p>
       <w:pPr>
-        <w:pStyle w:val="Prrafodelista"/>
+        <w:pStyle w:val="ListParagraph"/>
         <w:numPr>
           <w:ilvl w:val="0"/>
           <w:numId w:val="2"/>
@@ -223,14 +222,7 @@
           <w:rFonts w:ascii="Arial" w:hAnsi="Arial" w:cs="Arial"/>
           <w:lang w:val="es-ES"/>
         </w:rPr>
-        <w:t>Se han validado las componentes</w:t>
-      </w:r>
-      <w:r>
-        <w:rPr>
-          <w:rFonts w:ascii="Arial" w:hAnsi="Arial" w:cs="Arial"/>
-          <w:lang w:val="es-ES"/>
-        </w:rPr>
-        <w:t xml:space="preserve"> y/o </w:t>
+        <w:t xml:space="preserve">Se han validado las componentes y/o </w:t>
       </w:r>
       <w:r>
         <w:rPr>
@@ -249,7 +241,7 @@
     </w:p>
     <w:p>
       <w:pPr>
-        <w:pStyle w:val="Prrafodelista"/>
+        <w:pStyle w:val="ListParagraph"/>
         <w:numPr>
           <w:ilvl w:val="0"/>
           <w:numId w:val="2"/>
@@ -299,14 +291,7 @@
           <w:rFonts w:ascii="Arial" w:hAnsi="Arial" w:cs="Arial"/>
           <w:lang w:val="es-ES"/>
         </w:rPr>
-        <w:t xml:space="preserve"> resultados positivos del desempeño de la tecnología</w:t>
-      </w:r>
-      <w:r>
-        <w:rPr>
-          <w:rFonts w:ascii="Arial" w:hAnsi="Arial" w:cs="Arial"/>
-          <w:lang w:val="es-ES"/>
-        </w:rPr>
-        <w:t>.</w:t>
+        <w:t xml:space="preserve"> resultados positivos del desempeño de la tecnología.</w:t>
       </w:r>
     </w:p>
     <w:p>
@@ -331,7 +316,7 @@
     </w:p>
     <w:p>
       <w:pPr>
-        <w:pStyle w:val="Prrafodelista"/>
+        <w:pStyle w:val="ListParagraph"/>
         <w:numPr>
           <w:ilvl w:val="0"/>
           <w:numId w:val="1"/>
@@ -421,7 +406,7 @@
     </w:p>
     <w:p>
       <w:pPr>
-        <w:pStyle w:val="Prrafodelista"/>
+        <w:pStyle w:val="ListParagraph"/>
         <w:numPr>
           <w:ilvl w:val="0"/>
           <w:numId w:val="1"/>
@@ -564,7 +549,7 @@
     </w:p>
     <w:p>
       <w:pPr>
-        <w:pStyle w:val="Prrafodelista"/>
+        <w:pStyle w:val="ListParagraph"/>
         <w:numPr>
           <w:ilvl w:val="0"/>
           <w:numId w:val="1"/>
@@ -684,7 +669,7 @@
     </w:p>
     <w:p>
       <w:pPr>
-        <w:pStyle w:val="Prrafodelista"/>
+        <w:pStyle w:val="ListParagraph"/>
         <w:numPr>
           <w:ilvl w:val="0"/>
           <w:numId w:val="1"/>
@@ -717,21 +702,7 @@
           <w:rFonts w:ascii="Arial" w:hAnsi="Arial" w:cs="Arial"/>
           <w:lang w:val="es-ES"/>
         </w:rPr>
-        <w:t xml:space="preserve">La tecnología se encuentra </w:t>
-      </w:r>
-      <w:r>
-        <w:rPr>
-          <w:rFonts w:ascii="Arial" w:hAnsi="Arial" w:cs="Arial"/>
-          <w:lang w:val="es-ES"/>
-        </w:rPr>
-        <w:t>complet</w:t>
-      </w:r>
-      <w:r>
-        <w:rPr>
-          <w:rFonts w:ascii="Arial" w:hAnsi="Arial" w:cs="Arial"/>
-          <w:lang w:val="es-ES"/>
-        </w:rPr>
-        <w:t>a</w:t>
+        <w:t>La tecnología se encuentra completa</w:t>
       </w:r>
       <w:r>
         <w:rPr>
@@ -759,26 +730,12 @@
           <w:rFonts w:ascii="Arial" w:hAnsi="Arial" w:cs="Arial"/>
           <w:lang w:val="es-ES"/>
         </w:rPr>
-        <w:t>calificad</w:t>
-      </w:r>
-      <w:r>
-        <w:rPr>
-          <w:rFonts w:ascii="Arial" w:hAnsi="Arial" w:cs="Arial"/>
-          <w:lang w:val="es-ES"/>
-        </w:rPr>
-        <w:t>a</w:t>
-      </w:r>
-      <w:r>
-        <w:rPr>
-          <w:rFonts w:ascii="Arial" w:hAnsi="Arial" w:cs="Arial"/>
-          <w:lang w:val="es-ES"/>
-        </w:rPr>
-        <w:t xml:space="preserve"> a través de pruebas y demostraciones en un entorno real.</w:t>
+        <w:t>calificada a través de pruebas y demostraciones en un entorno real.</w:t>
       </w:r>
     </w:p>
     <w:p>
       <w:pPr>
-        <w:pStyle w:val="Prrafodelista"/>
+        <w:pStyle w:val="ListParagraph"/>
         <w:numPr>
           <w:ilvl w:val="0"/>
           <w:numId w:val="1"/>
@@ -810,21 +767,7 @@
           <w:rFonts w:ascii="Arial" w:hAnsi="Arial" w:cs="Arial"/>
           <w:lang w:val="es-ES"/>
         </w:rPr>
-        <w:t>Se ha realizado e</w:t>
-      </w:r>
-      <w:r>
-        <w:rPr>
-          <w:rFonts w:ascii="Arial" w:hAnsi="Arial" w:cs="Arial"/>
-          <w:lang w:val="es-ES"/>
-        </w:rPr>
-        <w:t>valuaciones periódicas de sostenibilidad y eficiencia</w:t>
-      </w:r>
-      <w:r>
-        <w:rPr>
-          <w:rFonts w:ascii="Arial" w:hAnsi="Arial" w:cs="Arial"/>
-          <w:lang w:val="es-ES"/>
-        </w:rPr>
-        <w:t xml:space="preserve"> de la tecnología/</w:t>
+        <w:t>Se ha realizado evaluaciones periódicas de sostenibilidad y eficiencia de la tecnología/</w:t>
       </w:r>
       <w:r>
         <w:rPr>
@@ -848,7 +791,7 @@
           <w:rFonts w:ascii="Arial" w:hAnsi="Arial" w:cs="Arial"/>
           <w:b/>
           <w:bCs/>
-          <w:lang w:val="es-ES"/>
+          <w:lang w:val="en-US"/>
         </w:rPr>
       </w:pPr>
       <w:r>
@@ -863,7 +806,7 @@
     </w:p>
     <w:p>
       <w:pPr>
-        <w:pStyle w:val="Prrafodelista"/>
+        <w:pStyle w:val="ListParagraph"/>
         <w:numPr>
           <w:ilvl w:val="0"/>
           <w:numId w:val="1"/>
@@ -928,13 +871,20 @@
         <w:rPr>
           <w:rFonts w:ascii="Arial" w:hAnsi="Arial" w:cs="Arial"/>
         </w:rPr>
+        <w:t xml:space="preserve"> en un entorno de laboratorio</w:t>
+      </w:r>
+      <w:r>
+        <w:rPr>
+          <w:rFonts w:ascii="Arial" w:hAnsi="Arial" w:cs="Arial"/>
+        </w:rPr>
         <w:t xml:space="preserve"> </w:t>
       </w:r>
       <w:r>
         <w:rPr>
           <w:rFonts w:ascii="Arial" w:hAnsi="Arial" w:cs="Arial"/>
-        </w:rPr>
-        <w:t>en un entorno de laboratorio</w:t>
+          <w:highlight w:val="yellow"/>
+        </w:rPr>
+        <w:t>(ideal)</w:t>
       </w:r>
       <w:r>
         <w:rPr>
@@ -951,7 +901,7 @@
     </w:p>
     <w:p>
       <w:pPr>
-        <w:pStyle w:val="Prrafodelista"/>
+        <w:pStyle w:val="ListParagraph"/>
         <w:numPr>
           <w:ilvl w:val="0"/>
           <w:numId w:val="1"/>
@@ -1070,7 +1020,7 @@
     </w:p>
     <w:p>
       <w:pPr>
-        <w:pStyle w:val="Prrafodelista"/>
+        <w:pStyle w:val="ListParagraph"/>
         <w:numPr>
           <w:ilvl w:val="0"/>
           <w:numId w:val="1"/>
@@ -1144,10 +1094,16 @@
         </w:rPr>
         <w:t>operacional simulado (cercano al real)</w:t>
       </w:r>
+      <w:r>
+        <w:rPr>
+          <w:rFonts w:ascii="Arial" w:hAnsi="Arial" w:cs="Arial"/>
+        </w:rPr>
+        <w:t>.</w:t>
+      </w:r>
     </w:p>
     <w:p>
       <w:pPr>
-        <w:pStyle w:val="Prrafodelista"/>
+        <w:pStyle w:val="ListParagraph"/>
         <w:numPr>
           <w:ilvl w:val="0"/>
           <w:numId w:val="1"/>
@@ -1230,7 +1186,7 @@
     </w:p>
     <w:p>
       <w:pPr>
-        <w:pStyle w:val="Prrafodelista"/>
+        <w:pStyle w:val="ListParagraph"/>
         <w:numPr>
           <w:ilvl w:val="0"/>
           <w:numId w:val="3"/>
@@ -1271,31 +1227,7 @@
         <w:rPr>
           <w:rFonts w:ascii="Arial" w:hAnsi="Arial" w:cs="Arial"/>
         </w:rPr>
-        <w:t>c</w:t>
-      </w:r>
-      <w:r>
-        <w:rPr>
-          <w:rFonts w:ascii="Arial" w:hAnsi="Arial" w:cs="Arial"/>
-        </w:rPr>
-        <w:t>ertificaci</w:t>
-      </w:r>
-      <w:r>
-        <w:rPr>
-          <w:rFonts w:ascii="Arial" w:hAnsi="Arial" w:cs="Arial"/>
-        </w:rPr>
-        <w:t>ones</w:t>
-      </w:r>
-      <w:r>
-        <w:rPr>
-          <w:rFonts w:ascii="Arial" w:hAnsi="Arial" w:cs="Arial"/>
-        </w:rPr>
-        <w:t xml:space="preserve"> por autoridades regulatorias</w:t>
-      </w:r>
-      <w:r>
-        <w:rPr>
-          <w:rFonts w:ascii="Arial" w:hAnsi="Arial" w:cs="Arial"/>
-        </w:rPr>
-        <w:t xml:space="preserve"> (si </w:t>
+        <w:t xml:space="preserve">certificaciones por autoridades regulatorias (si </w:t>
       </w:r>
       <w:r>
         <w:rPr>
@@ -1308,11 +1240,17 @@
           <w:rFonts w:ascii="Arial" w:hAnsi="Arial" w:cs="Arial"/>
         </w:rPr>
         <w:t>)</w:t>
+      </w:r>
+      <w:r>
+        <w:rPr>
+          <w:rFonts w:ascii="Arial" w:hAnsi="Arial" w:cs="Arial"/>
+        </w:rPr>
+        <w:t>.</w:t>
       </w:r>
     </w:p>
     <w:p>
       <w:pPr>
-        <w:pStyle w:val="Prrafodelista"/>
+        <w:pStyle w:val="ListParagraph"/>
         <w:jc w:val="both"/>
         <w:rPr>
           <w:rFonts w:ascii="Arial" w:hAnsi="Arial" w:cs="Arial"/>
@@ -1344,7 +1282,7 @@
     </w:p>
     <w:p>
       <w:pPr>
-        <w:pStyle w:val="Prrafodelista"/>
+        <w:pStyle w:val="ListParagraph"/>
         <w:numPr>
           <w:ilvl w:val="0"/>
           <w:numId w:val="1"/>
@@ -1389,66 +1327,12 @@
           <w:lang w:eastAsia="es-PE"/>
           <w14:ligatures w14:val="none"/>
         </w:rPr>
-        <w:t xml:space="preserve"> ha realizado un a</w:t>
-      </w:r>
-      <w:r>
-        <w:rPr>
-          <w:rFonts w:ascii="Arial" w:eastAsia="Times New Roman" w:hAnsi="Arial" w:cs="Arial"/>
-          <w:kern w:val="0"/>
-          <w:lang w:eastAsia="es-PE"/>
-          <w14:ligatures w14:val="none"/>
-        </w:rPr>
-        <w:t xml:space="preserve">nálisis </w:t>
-      </w:r>
-      <w:r>
-        <w:rPr>
-          <w:rFonts w:ascii="Arial" w:eastAsia="Times New Roman" w:hAnsi="Arial" w:cs="Arial"/>
-          <w:kern w:val="0"/>
-          <w:lang w:eastAsia="es-PE"/>
-          <w14:ligatures w14:val="none"/>
-        </w:rPr>
-        <w:t xml:space="preserve">inicial </w:t>
-      </w:r>
-      <w:r>
-        <w:rPr>
-          <w:rFonts w:ascii="Arial" w:eastAsia="Times New Roman" w:hAnsi="Arial" w:cs="Arial"/>
-          <w:kern w:val="0"/>
-          <w:lang w:eastAsia="es-PE"/>
-          <w14:ligatures w14:val="none"/>
-        </w:rPr>
-        <w:t>de viabilidad técnica y</w:t>
-      </w:r>
-      <w:r>
-        <w:rPr>
-          <w:rFonts w:ascii="Arial" w:eastAsia="Times New Roman" w:hAnsi="Arial" w:cs="Arial"/>
-          <w:kern w:val="0"/>
-          <w:lang w:eastAsia="es-PE"/>
-          <w14:ligatures w14:val="none"/>
-        </w:rPr>
-        <w:t>/o</w:t>
-      </w:r>
-      <w:r>
-        <w:rPr>
-          <w:rFonts w:ascii="Arial" w:eastAsia="Times New Roman" w:hAnsi="Arial" w:cs="Arial"/>
-          <w:kern w:val="0"/>
-          <w:lang w:eastAsia="es-PE"/>
-          <w14:ligatures w14:val="none"/>
-        </w:rPr>
-        <w:t xml:space="preserve"> económica</w:t>
-      </w:r>
-      <w:r>
-        <w:rPr>
-          <w:rFonts w:ascii="Arial" w:eastAsia="Times New Roman" w:hAnsi="Arial" w:cs="Arial"/>
-          <w:kern w:val="0"/>
-          <w:lang w:eastAsia="es-PE"/>
-          <w14:ligatures w14:val="none"/>
-        </w:rPr>
-        <w:t>.</w:t>
+        <w:t xml:space="preserve"> ha realizado un análisis inicial de viabilidad técnica y/o económica.</w:t>
       </w:r>
     </w:p>
     <w:p>
       <w:pPr>
-        <w:pStyle w:val="Prrafodelista"/>
+        <w:pStyle w:val="ListParagraph"/>
         <w:numPr>
           <w:ilvl w:val="0"/>
           <w:numId w:val="1"/>
@@ -1485,10 +1369,16 @@
         </w:rPr>
         <w:t>Se ha recopilado retroalimentación de los usuarios finales para mejorar el diseño</w:t>
       </w:r>
+      <w:r>
+        <w:rPr>
+          <w:rFonts w:ascii="Arial" w:hAnsi="Arial" w:cs="Arial"/>
+        </w:rPr>
+        <w:t>.</w:t>
+      </w:r>
     </w:p>
     <w:p>
       <w:pPr>
-        <w:pStyle w:val="Prrafodelista"/>
+        <w:pStyle w:val="ListParagraph"/>
         <w:numPr>
           <w:ilvl w:val="0"/>
           <w:numId w:val="1"/>
@@ -1525,10 +1415,16 @@
         </w:rPr>
         <w:t>Se ha completado el desarrollo del sistema y está listo para la producción del primer lote</w:t>
       </w:r>
+      <w:r>
+        <w:rPr>
+          <w:rFonts w:ascii="Arial" w:hAnsi="Arial" w:cs="Arial"/>
+        </w:rPr>
+        <w:t>.</w:t>
+      </w:r>
     </w:p>
     <w:p>
       <w:pPr>
-        <w:pStyle w:val="Prrafodelista"/>
+        <w:pStyle w:val="ListParagraph"/>
         <w:numPr>
           <w:ilvl w:val="0"/>
           <w:numId w:val="1"/>
@@ -1571,7 +1467,7 @@
     </w:p>
     <w:p>
       <w:pPr>
-        <w:pStyle w:val="Prrafodelista"/>
+        <w:pStyle w:val="ListParagraph"/>
         <w:numPr>
           <w:ilvl w:val="0"/>
           <w:numId w:val="1"/>
@@ -2448,11 +2344,11 @@
     <w:name w:val="Normal"/>
     <w:qFormat/>
   </w:style>
-  <w:style w:type="paragraph" w:styleId="Ttulo1">
+  <w:style w:type="paragraph" w:styleId="Heading1">
     <w:name w:val="heading 1"/>
     <w:basedOn w:val="Normal"/>
     <w:next w:val="Normal"/>
-    <w:link w:val="Ttulo1Car"/>
+    <w:link w:val="Heading1Char"/>
     <w:uiPriority w:val="9"/>
     <w:qFormat/>
     <w:rsid w:val="00B15E65"/>
@@ -2469,11 +2365,11 @@
       <w:szCs w:val="40"/>
     </w:rPr>
   </w:style>
-  <w:style w:type="paragraph" w:styleId="Ttulo2">
+  <w:style w:type="paragraph" w:styleId="Heading2">
     <w:name w:val="heading 2"/>
     <w:basedOn w:val="Normal"/>
     <w:next w:val="Normal"/>
-    <w:link w:val="Ttulo2Car"/>
+    <w:link w:val="Heading2Char"/>
     <w:uiPriority w:val="9"/>
     <w:semiHidden/>
     <w:unhideWhenUsed/>
@@ -2492,11 +2388,11 @@
       <w:szCs w:val="32"/>
     </w:rPr>
   </w:style>
-  <w:style w:type="paragraph" w:styleId="Ttulo3">
+  <w:style w:type="paragraph" w:styleId="Heading3">
     <w:name w:val="heading 3"/>
     <w:basedOn w:val="Normal"/>
     <w:next w:val="Normal"/>
-    <w:link w:val="Ttulo3Car"/>
+    <w:link w:val="Heading3Char"/>
     <w:uiPriority w:val="9"/>
     <w:semiHidden/>
     <w:unhideWhenUsed/>
@@ -2515,11 +2411,11 @@
       <w:szCs w:val="28"/>
     </w:rPr>
   </w:style>
-  <w:style w:type="paragraph" w:styleId="Ttulo4">
+  <w:style w:type="paragraph" w:styleId="Heading4">
     <w:name w:val="heading 4"/>
     <w:basedOn w:val="Normal"/>
     <w:next w:val="Normal"/>
-    <w:link w:val="Ttulo4Car"/>
+    <w:link w:val="Heading4Char"/>
     <w:uiPriority w:val="9"/>
     <w:semiHidden/>
     <w:unhideWhenUsed/>
@@ -2538,11 +2434,11 @@
       <w:color w:val="0F4761" w:themeColor="accent1" w:themeShade="BF"/>
     </w:rPr>
   </w:style>
-  <w:style w:type="paragraph" w:styleId="Ttulo5">
+  <w:style w:type="paragraph" w:styleId="Heading5">
     <w:name w:val="heading 5"/>
     <w:basedOn w:val="Normal"/>
     <w:next w:val="Normal"/>
-    <w:link w:val="Ttulo5Car"/>
+    <w:link w:val="Heading5Char"/>
     <w:uiPriority w:val="9"/>
     <w:semiHidden/>
     <w:unhideWhenUsed/>
@@ -2559,11 +2455,11 @@
       <w:color w:val="0F4761" w:themeColor="accent1" w:themeShade="BF"/>
     </w:rPr>
   </w:style>
-  <w:style w:type="paragraph" w:styleId="Ttulo6">
+  <w:style w:type="paragraph" w:styleId="Heading6">
     <w:name w:val="heading 6"/>
     <w:basedOn w:val="Normal"/>
     <w:next w:val="Normal"/>
-    <w:link w:val="Ttulo6Car"/>
+    <w:link w:val="Heading6Char"/>
     <w:uiPriority w:val="9"/>
     <w:semiHidden/>
     <w:unhideWhenUsed/>
@@ -2582,11 +2478,11 @@
       <w:color w:val="595959" w:themeColor="text1" w:themeTint="A6"/>
     </w:rPr>
   </w:style>
-  <w:style w:type="paragraph" w:styleId="Ttulo7">
+  <w:style w:type="paragraph" w:styleId="Heading7">
     <w:name w:val="heading 7"/>
     <w:basedOn w:val="Normal"/>
     <w:next w:val="Normal"/>
-    <w:link w:val="Ttulo7Car"/>
+    <w:link w:val="Heading7Char"/>
     <w:uiPriority w:val="9"/>
     <w:semiHidden/>
     <w:unhideWhenUsed/>
@@ -2603,11 +2499,11 @@
       <w:color w:val="595959" w:themeColor="text1" w:themeTint="A6"/>
     </w:rPr>
   </w:style>
-  <w:style w:type="paragraph" w:styleId="Ttulo8">
+  <w:style w:type="paragraph" w:styleId="Heading8">
     <w:name w:val="heading 8"/>
     <w:basedOn w:val="Normal"/>
     <w:next w:val="Normal"/>
-    <w:link w:val="Ttulo8Car"/>
+    <w:link w:val="Heading8Char"/>
     <w:uiPriority w:val="9"/>
     <w:semiHidden/>
     <w:unhideWhenUsed/>
@@ -2626,11 +2522,11 @@
       <w:color w:val="272727" w:themeColor="text1" w:themeTint="D8"/>
     </w:rPr>
   </w:style>
-  <w:style w:type="paragraph" w:styleId="Ttulo9">
+  <w:style w:type="paragraph" w:styleId="Heading9">
     <w:name w:val="heading 9"/>
     <w:basedOn w:val="Normal"/>
     <w:next w:val="Normal"/>
-    <w:link w:val="Ttulo9Car"/>
+    <w:link w:val="Heading9Char"/>
     <w:uiPriority w:val="9"/>
     <w:semiHidden/>
     <w:unhideWhenUsed/>
@@ -2647,13 +2543,13 @@
       <w:color w:val="272727" w:themeColor="text1" w:themeTint="D8"/>
     </w:rPr>
   </w:style>
-  <w:style w:type="character" w:default="1" w:styleId="Fuentedeprrafopredeter">
+  <w:style w:type="character" w:default="1" w:styleId="DefaultParagraphFont">
     <w:name w:val="Default Paragraph Font"/>
     <w:uiPriority w:val="1"/>
     <w:semiHidden/>
     <w:unhideWhenUsed/>
   </w:style>
-  <w:style w:type="table" w:default="1" w:styleId="Tablanormal">
+  <w:style w:type="table" w:default="1" w:styleId="TableNormal">
     <w:name w:val="Normal Table"/>
     <w:uiPriority w:val="99"/>
     <w:semiHidden/>
@@ -2668,16 +2564,16 @@
       </w:tblCellMar>
     </w:tblPr>
   </w:style>
-  <w:style w:type="numbering" w:default="1" w:styleId="Sinlista">
+  <w:style w:type="numbering" w:default="1" w:styleId="NoList">
     <w:name w:val="No List"/>
     <w:uiPriority w:val="99"/>
     <w:semiHidden/>
     <w:unhideWhenUsed/>
   </w:style>
-  <w:style w:type="character" w:customStyle="1" w:styleId="Ttulo1Car">
-    <w:name w:val="Título 1 Car"/>
-    <w:basedOn w:val="Fuentedeprrafopredeter"/>
-    <w:link w:val="Ttulo1"/>
+  <w:style w:type="character" w:customStyle="1" w:styleId="Heading1Char">
+    <w:name w:val="Heading 1 Char"/>
+    <w:basedOn w:val="DefaultParagraphFont"/>
+    <w:link w:val="Heading1"/>
     <w:uiPriority w:val="9"/>
     <w:rsid w:val="00B15E65"/>
     <w:rPr>
@@ -2687,10 +2583,10 @@
       <w:szCs w:val="40"/>
     </w:rPr>
   </w:style>
-  <w:style w:type="character" w:customStyle="1" w:styleId="Ttulo2Car">
-    <w:name w:val="Título 2 Car"/>
-    <w:basedOn w:val="Fuentedeprrafopredeter"/>
-    <w:link w:val="Ttulo2"/>
+  <w:style w:type="character" w:customStyle="1" w:styleId="Heading2Char">
+    <w:name w:val="Heading 2 Char"/>
+    <w:basedOn w:val="DefaultParagraphFont"/>
+    <w:link w:val="Heading2"/>
     <w:uiPriority w:val="9"/>
     <w:semiHidden/>
     <w:rsid w:val="00B15E65"/>
@@ -2701,10 +2597,10 @@
       <w:szCs w:val="32"/>
     </w:rPr>
   </w:style>
-  <w:style w:type="character" w:customStyle="1" w:styleId="Ttulo3Car">
-    <w:name w:val="Título 3 Car"/>
-    <w:basedOn w:val="Fuentedeprrafopredeter"/>
-    <w:link w:val="Ttulo3"/>
+  <w:style w:type="character" w:customStyle="1" w:styleId="Heading3Char">
+    <w:name w:val="Heading 3 Char"/>
+    <w:basedOn w:val="DefaultParagraphFont"/>
+    <w:link w:val="Heading3"/>
     <w:uiPriority w:val="9"/>
     <w:semiHidden/>
     <w:rsid w:val="00B15E65"/>
@@ -2715,10 +2611,10 @@
       <w:szCs w:val="28"/>
     </w:rPr>
   </w:style>
-  <w:style w:type="character" w:customStyle="1" w:styleId="Ttulo4Car">
-    <w:name w:val="Título 4 Car"/>
-    <w:basedOn w:val="Fuentedeprrafopredeter"/>
-    <w:link w:val="Ttulo4"/>
+  <w:style w:type="character" w:customStyle="1" w:styleId="Heading4Char">
+    <w:name w:val="Heading 4 Char"/>
+    <w:basedOn w:val="DefaultParagraphFont"/>
+    <w:link w:val="Heading4"/>
     <w:uiPriority w:val="9"/>
     <w:semiHidden/>
     <w:rsid w:val="00B15E65"/>
@@ -2729,10 +2625,10 @@
       <w:color w:val="0F4761" w:themeColor="accent1" w:themeShade="BF"/>
     </w:rPr>
   </w:style>
-  <w:style w:type="character" w:customStyle="1" w:styleId="Ttulo5Car">
-    <w:name w:val="Título 5 Car"/>
-    <w:basedOn w:val="Fuentedeprrafopredeter"/>
-    <w:link w:val="Ttulo5"/>
+  <w:style w:type="character" w:customStyle="1" w:styleId="Heading5Char">
+    <w:name w:val="Heading 5 Char"/>
+    <w:basedOn w:val="DefaultParagraphFont"/>
+    <w:link w:val="Heading5"/>
     <w:uiPriority w:val="9"/>
     <w:semiHidden/>
     <w:rsid w:val="00B15E65"/>
@@ -2741,10 +2637,10 @@
       <w:color w:val="0F4761" w:themeColor="accent1" w:themeShade="BF"/>
     </w:rPr>
   </w:style>
-  <w:style w:type="character" w:customStyle="1" w:styleId="Ttulo6Car">
-    <w:name w:val="Título 6 Car"/>
-    <w:basedOn w:val="Fuentedeprrafopredeter"/>
-    <w:link w:val="Ttulo6"/>
+  <w:style w:type="character" w:customStyle="1" w:styleId="Heading6Char">
+    <w:name w:val="Heading 6 Char"/>
+    <w:basedOn w:val="DefaultParagraphFont"/>
+    <w:link w:val="Heading6"/>
     <w:uiPriority w:val="9"/>
     <w:semiHidden/>
     <w:rsid w:val="00B15E65"/>
@@ -2755,10 +2651,10 @@
       <w:color w:val="595959" w:themeColor="text1" w:themeTint="A6"/>
     </w:rPr>
   </w:style>
-  <w:style w:type="character" w:customStyle="1" w:styleId="Ttulo7Car">
-    <w:name w:val="Título 7 Car"/>
-    <w:basedOn w:val="Fuentedeprrafopredeter"/>
-    <w:link w:val="Ttulo7"/>
+  <w:style w:type="character" w:customStyle="1" w:styleId="Heading7Char">
+    <w:name w:val="Heading 7 Char"/>
+    <w:basedOn w:val="DefaultParagraphFont"/>
+    <w:link w:val="Heading7"/>
     <w:uiPriority w:val="9"/>
     <w:semiHidden/>
     <w:rsid w:val="00B15E65"/>
@@ -2767,10 +2663,10 @@
       <w:color w:val="595959" w:themeColor="text1" w:themeTint="A6"/>
     </w:rPr>
   </w:style>
-  <w:style w:type="character" w:customStyle="1" w:styleId="Ttulo8Car">
-    <w:name w:val="Título 8 Car"/>
-    <w:basedOn w:val="Fuentedeprrafopredeter"/>
-    <w:link w:val="Ttulo8"/>
+  <w:style w:type="character" w:customStyle="1" w:styleId="Heading8Char">
+    <w:name w:val="Heading 8 Char"/>
+    <w:basedOn w:val="DefaultParagraphFont"/>
+    <w:link w:val="Heading8"/>
     <w:uiPriority w:val="9"/>
     <w:semiHidden/>
     <w:rsid w:val="00B15E65"/>
@@ -2781,10 +2677,10 @@
       <w:color w:val="272727" w:themeColor="text1" w:themeTint="D8"/>
     </w:rPr>
   </w:style>
-  <w:style w:type="character" w:customStyle="1" w:styleId="Ttulo9Car">
-    <w:name w:val="Título 9 Car"/>
-    <w:basedOn w:val="Fuentedeprrafopredeter"/>
-    <w:link w:val="Ttulo9"/>
+  <w:style w:type="character" w:customStyle="1" w:styleId="Heading9Char">
+    <w:name w:val="Heading 9 Char"/>
+    <w:basedOn w:val="DefaultParagraphFont"/>
+    <w:link w:val="Heading9"/>
     <w:uiPriority w:val="9"/>
     <w:semiHidden/>
     <w:rsid w:val="00B15E65"/>
@@ -2793,11 +2689,11 @@
       <w:color w:val="272727" w:themeColor="text1" w:themeTint="D8"/>
     </w:rPr>
   </w:style>
-  <w:style w:type="paragraph" w:styleId="Ttulo">
+  <w:style w:type="paragraph" w:styleId="Title">
     <w:name w:val="Title"/>
     <w:basedOn w:val="Normal"/>
     <w:next w:val="Normal"/>
-    <w:link w:val="TtuloCar"/>
+    <w:link w:val="TitleChar"/>
     <w:uiPriority w:val="10"/>
     <w:qFormat/>
     <w:rsid w:val="00B15E65"/>
@@ -2813,10 +2709,10 @@
       <w:szCs w:val="56"/>
     </w:rPr>
   </w:style>
-  <w:style w:type="character" w:customStyle="1" w:styleId="TtuloCar">
-    <w:name w:val="Título Car"/>
-    <w:basedOn w:val="Fuentedeprrafopredeter"/>
-    <w:link w:val="Ttulo"/>
+  <w:style w:type="character" w:customStyle="1" w:styleId="TitleChar">
+    <w:name w:val="Title Char"/>
+    <w:basedOn w:val="DefaultParagraphFont"/>
+    <w:link w:val="Title"/>
     <w:uiPriority w:val="10"/>
     <w:rsid w:val="00B15E65"/>
     <w:rPr>
@@ -2827,11 +2723,11 @@
       <w:szCs w:val="56"/>
     </w:rPr>
   </w:style>
-  <w:style w:type="paragraph" w:styleId="Subttulo">
+  <w:style w:type="paragraph" w:styleId="Subtitle">
     <w:name w:val="Subtitle"/>
     <w:basedOn w:val="Normal"/>
     <w:next w:val="Normal"/>
-    <w:link w:val="SubttuloCar"/>
+    <w:link w:val="SubtitleChar"/>
     <w:uiPriority w:val="11"/>
     <w:qFormat/>
     <w:rsid w:val="00B15E65"/>
@@ -2848,10 +2744,10 @@
       <w:szCs w:val="28"/>
     </w:rPr>
   </w:style>
-  <w:style w:type="character" w:customStyle="1" w:styleId="SubttuloCar">
-    <w:name w:val="Subtítulo Car"/>
-    <w:basedOn w:val="Fuentedeprrafopredeter"/>
-    <w:link w:val="Subttulo"/>
+  <w:style w:type="character" w:customStyle="1" w:styleId="SubtitleChar">
+    <w:name w:val="Subtitle Char"/>
+    <w:basedOn w:val="DefaultParagraphFont"/>
+    <w:link w:val="Subtitle"/>
     <w:uiPriority w:val="11"/>
     <w:rsid w:val="00B15E65"/>
     <w:rPr>
@@ -2862,11 +2758,11 @@
       <w:szCs w:val="28"/>
     </w:rPr>
   </w:style>
-  <w:style w:type="paragraph" w:styleId="Cita">
+  <w:style w:type="paragraph" w:styleId="Quote">
     <w:name w:val="Quote"/>
     <w:basedOn w:val="Normal"/>
     <w:next w:val="Normal"/>
-    <w:link w:val="CitaCar"/>
+    <w:link w:val="QuoteChar"/>
     <w:uiPriority w:val="29"/>
     <w:qFormat/>
     <w:rsid w:val="00B15E65"/>
@@ -2880,10 +2776,10 @@
       <w:color w:val="404040" w:themeColor="text1" w:themeTint="BF"/>
     </w:rPr>
   </w:style>
-  <w:style w:type="character" w:customStyle="1" w:styleId="CitaCar">
-    <w:name w:val="Cita Car"/>
-    <w:basedOn w:val="Fuentedeprrafopredeter"/>
-    <w:link w:val="Cita"/>
+  <w:style w:type="character" w:customStyle="1" w:styleId="QuoteChar">
+    <w:name w:val="Quote Char"/>
+    <w:basedOn w:val="DefaultParagraphFont"/>
+    <w:link w:val="Quote"/>
     <w:uiPriority w:val="29"/>
     <w:rsid w:val="00B15E65"/>
     <w:rPr>
@@ -2892,7 +2788,7 @@
       <w:color w:val="404040" w:themeColor="text1" w:themeTint="BF"/>
     </w:rPr>
   </w:style>
-  <w:style w:type="paragraph" w:styleId="Prrafodelista">
+  <w:style w:type="paragraph" w:styleId="ListParagraph">
     <w:name w:val="List Paragraph"/>
     <w:basedOn w:val="Normal"/>
     <w:uiPriority w:val="34"/>
@@ -2903,9 +2799,9 @@
       <w:contextualSpacing/>
     </w:pPr>
   </w:style>
-  <w:style w:type="character" w:styleId="nfasisintenso">
+  <w:style w:type="character" w:styleId="IntenseEmphasis">
     <w:name w:val="Intense Emphasis"/>
-    <w:basedOn w:val="Fuentedeprrafopredeter"/>
+    <w:basedOn w:val="DefaultParagraphFont"/>
     <w:uiPriority w:val="21"/>
     <w:qFormat/>
     <w:rsid w:val="00B15E65"/>
@@ -2915,11 +2811,11 @@
       <w:color w:val="0F4761" w:themeColor="accent1" w:themeShade="BF"/>
     </w:rPr>
   </w:style>
-  <w:style w:type="paragraph" w:styleId="Citadestacada">
+  <w:style w:type="paragraph" w:styleId="IntenseQuote">
     <w:name w:val="Intense Quote"/>
     <w:basedOn w:val="Normal"/>
     <w:next w:val="Normal"/>
-    <w:link w:val="CitadestacadaCar"/>
+    <w:link w:val="IntenseQuoteChar"/>
     <w:uiPriority w:val="30"/>
     <w:qFormat/>
     <w:rsid w:val="00B15E65"/>
@@ -2938,10 +2834,10 @@
       <w:color w:val="0F4761" w:themeColor="accent1" w:themeShade="BF"/>
     </w:rPr>
   </w:style>
-  <w:style w:type="character" w:customStyle="1" w:styleId="CitadestacadaCar">
-    <w:name w:val="Cita destacada Car"/>
-    <w:basedOn w:val="Fuentedeprrafopredeter"/>
-    <w:link w:val="Citadestacada"/>
+  <w:style w:type="character" w:customStyle="1" w:styleId="IntenseQuoteChar">
+    <w:name w:val="Intense Quote Char"/>
+    <w:basedOn w:val="DefaultParagraphFont"/>
+    <w:link w:val="IntenseQuote"/>
     <w:uiPriority w:val="30"/>
     <w:rsid w:val="00B15E65"/>
     <w:rPr>
@@ -2950,9 +2846,9 @@
       <w:color w:val="0F4761" w:themeColor="accent1" w:themeShade="BF"/>
     </w:rPr>
   </w:style>
-  <w:style w:type="character" w:styleId="Referenciaintensa">
+  <w:style w:type="character" w:styleId="IntenseReference">
     <w:name w:val="Intense Reference"/>
-    <w:basedOn w:val="Fuentedeprrafopredeter"/>
+    <w:basedOn w:val="DefaultParagraphFont"/>
     <w:uiPriority w:val="32"/>
     <w:qFormat/>
     <w:rsid w:val="00B15E65"/>

</xml_diff>